<commit_message>
add ER and screnshots
</commit_message>
<xml_diff>
--- a/TZ.docx
+++ b/TZ.docx
@@ -3440,16 +3440,13 @@
       </w:pPr>
       <w:r>
         <w:rPr>
-          <w:b/>
           <w:noProof/>
-          <w:sz w:val="28"/>
-          <w:szCs w:val="28"/>
         </w:rPr>
         <w:drawing>
           <wp:inline distT="0" distB="0" distL="0" distR="0">
-            <wp:extent cx="5996940" cy="5143500"/>
-            <wp:effectExtent l="0" t="0" r="0" b="0"/>
-            <wp:docPr id="1" name="Рисунок 12"/>
+            <wp:extent cx="6228080" cy="4850130"/>
+            <wp:effectExtent l="0" t="0" r="1270" b="7620"/>
+            <wp:docPr id="842537787" name="Рисунок 2"/>
             <wp:cNvGraphicFramePr>
               <a:graphicFrameLocks xmlns:a="http://schemas.openxmlformats.org/drawingml/2006/main" noChangeAspect="1"/>
             </wp:cNvGraphicFramePr>
@@ -3457,7 +3454,7 @@
               <a:graphicData uri="http://schemas.openxmlformats.org/drawingml/2006/picture">
                 <pic:pic xmlns:pic="http://schemas.openxmlformats.org/drawingml/2006/picture">
                   <pic:nvPicPr>
-                    <pic:cNvPr id="0" name="Picture 1"/>
+                    <pic:cNvPr id="0" name="Picture 3"/>
                     <pic:cNvPicPr>
                       <a:picLocks noChangeAspect="1" noChangeArrowheads="1"/>
                     </pic:cNvPicPr>
@@ -3478,7 +3475,7 @@
                   <pic:spPr bwMode="auto">
                     <a:xfrm>
                       <a:off x="0" y="0"/>
-                      <a:ext cx="5996940" cy="5143500"/>
+                      <a:ext cx="6228080" cy="4850130"/>
                     </a:xfrm>
                     <a:prstGeom prst="rect">
                       <a:avLst/>
@@ -3634,62 +3631,6 @@
           <w:szCs w:val="28"/>
         </w:rPr>
       </w:pPr>
-      <w:r>
-        <w:rPr>
-          <w:noProof/>
-          <w:color w:val="000000"/>
-          <w:sz w:val="28"/>
-          <w:szCs w:val="28"/>
-        </w:rPr>
-        <w:drawing>
-          <wp:inline distT="0" distB="0" distL="0" distR="0">
-            <wp:extent cx="4831080" cy="5501640"/>
-            <wp:effectExtent l="0" t="0" r="0" b="0"/>
-            <wp:docPr id="2" name="Рисунок 11"/>
-            <wp:cNvGraphicFramePr>
-              <a:graphicFrameLocks xmlns:a="http://schemas.openxmlformats.org/drawingml/2006/main" noChangeAspect="1"/>
-            </wp:cNvGraphicFramePr>
-            <a:graphic xmlns:a="http://schemas.openxmlformats.org/drawingml/2006/main">
-              <a:graphicData uri="http://schemas.openxmlformats.org/drawingml/2006/picture">
-                <pic:pic xmlns:pic="http://schemas.openxmlformats.org/drawingml/2006/picture">
-                  <pic:nvPicPr>
-                    <pic:cNvPr id="0" name="Picture 2"/>
-                    <pic:cNvPicPr>
-                      <a:picLocks noChangeAspect="1" noChangeArrowheads="1"/>
-                    </pic:cNvPicPr>
-                  </pic:nvPicPr>
-                  <pic:blipFill>
-                    <a:blip r:embed="rId8">
-                      <a:extLst>
-                        <a:ext uri="{28A0092B-C50C-407E-A947-70E740481C1C}">
-                          <a14:useLocalDpi xmlns:a14="http://schemas.microsoft.com/office/drawing/2010/main" val="0"/>
-                        </a:ext>
-                      </a:extLst>
-                    </a:blip>
-                    <a:srcRect/>
-                    <a:stretch>
-                      <a:fillRect/>
-                    </a:stretch>
-                  </pic:blipFill>
-                  <pic:spPr bwMode="auto">
-                    <a:xfrm>
-                      <a:off x="0" y="0"/>
-                      <a:ext cx="4831080" cy="5501640"/>
-                    </a:xfrm>
-                    <a:prstGeom prst="rect">
-                      <a:avLst/>
-                    </a:prstGeom>
-                    <a:noFill/>
-                    <a:ln>
-                      <a:noFill/>
-                    </a:ln>
-                  </pic:spPr>
-                </pic:pic>
-              </a:graphicData>
-            </a:graphic>
-          </wp:inline>
-        </w:drawing>
-      </w:r>
     </w:p>
     <w:p>
       <w:pPr>
@@ -3943,22 +3884,6 @@
                 <w:szCs w:val="28"/>
               </w:rPr>
             </w:pPr>
-            <w:r>
-              <w:rPr>
-                <w:color w:val="000000"/>
-                <w:sz w:val="28"/>
-                <w:szCs w:val="28"/>
-              </w:rPr>
-              <w:t>Мастер</w:t>
-            </w:r>
-            <w:r>
-              <w:rPr>
-                <w:color w:val="000000"/>
-                <w:sz w:val="28"/>
-                <w:szCs w:val="28"/>
-              </w:rPr>
-              <w:t>, администратор</w:t>
-            </w:r>
           </w:p>
         </w:tc>
       </w:tr>
@@ -4014,42 +3939,9 @@
                 <w:color w:val="000000"/>
                 <w:sz w:val="28"/>
                 <w:szCs w:val="28"/>
+                <w:lang w:val="en-US"/>
               </w:rPr>
             </w:pPr>
-            <w:r>
-              <w:rPr>
-                <w:color w:val="000000"/>
-                <w:sz w:val="28"/>
-                <w:szCs w:val="28"/>
-              </w:rPr>
-              <w:t xml:space="preserve">Администратор ведет базу данных, он имеет все права. Администратор может вести справочник с клиентами, записывать клиентов, заполнять таблицу с оказанными услугами, выдавать </w:t>
-            </w:r>
-            <w:proofErr w:type="spellStart"/>
-            <w:r>
-              <w:rPr>
-                <w:color w:val="000000"/>
-                <w:sz w:val="28"/>
-                <w:szCs w:val="28"/>
-              </w:rPr>
-              <w:t>чекю</w:t>
-            </w:r>
-            <w:proofErr w:type="spellEnd"/>
-            <w:r>
-              <w:rPr>
-                <w:color w:val="000000"/>
-                <w:sz w:val="28"/>
-                <w:szCs w:val="28"/>
-              </w:rPr>
-              <w:t xml:space="preserve"> </w:t>
-            </w:r>
-            <w:r>
-              <w:rPr>
-                <w:color w:val="000000"/>
-                <w:sz w:val="28"/>
-                <w:szCs w:val="28"/>
-              </w:rPr>
-              <w:t>Администратор оформляет отчёты.</w:t>
-            </w:r>
           </w:p>
         </w:tc>
       </w:tr>
@@ -4105,16 +3997,9 @@
                 <w:color w:val="000000"/>
                 <w:sz w:val="28"/>
                 <w:szCs w:val="28"/>
+                <w:lang w:val="en-US"/>
               </w:rPr>
             </w:pPr>
-            <w:r>
-              <w:rPr>
-                <w:color w:val="000000"/>
-                <w:sz w:val="28"/>
-                <w:szCs w:val="28"/>
-              </w:rPr>
-              <w:t>Получение прибыли</w:t>
-            </w:r>
           </w:p>
         </w:tc>
       </w:tr>
@@ -4408,48 +4293,6 @@
                 <w:szCs w:val="28"/>
               </w:rPr>
             </w:pPr>
-            <w:r>
-              <w:rPr>
-                <w:color w:val="000000"/>
-                <w:sz w:val="28"/>
-                <w:szCs w:val="28"/>
-              </w:rPr>
-              <w:t xml:space="preserve">1. </w:t>
-            </w:r>
-            <w:r>
-              <w:rPr>
-                <w:color w:val="000000"/>
-                <w:sz w:val="28"/>
-                <w:szCs w:val="28"/>
-              </w:rPr>
-              <w:t xml:space="preserve">Администратор вносит данные </w:t>
-            </w:r>
-            <w:proofErr w:type="gramStart"/>
-            <w:r>
-              <w:rPr>
-                <w:color w:val="000000"/>
-                <w:sz w:val="28"/>
-                <w:szCs w:val="28"/>
-              </w:rPr>
-              <w:t>в  базу</w:t>
-            </w:r>
-            <w:proofErr w:type="gramEnd"/>
-            <w:r>
-              <w:rPr>
-                <w:color w:val="000000"/>
-                <w:sz w:val="28"/>
-                <w:szCs w:val="28"/>
-              </w:rPr>
-              <w:t xml:space="preserve"> данных</w:t>
-            </w:r>
-            <w:r>
-              <w:rPr>
-                <w:color w:val="000000"/>
-                <w:sz w:val="28"/>
-                <w:szCs w:val="28"/>
-              </w:rPr>
-              <w:t>. Администратор создает нового пользователя.</w:t>
-            </w:r>
           </w:p>
         </w:tc>
         <w:tc>
@@ -4466,46 +4309,6 @@
                 <w:szCs w:val="28"/>
               </w:rPr>
             </w:pPr>
-            <w:r>
-              <w:rPr>
-                <w:color w:val="000000"/>
-                <w:sz w:val="28"/>
-                <w:szCs w:val="28"/>
-              </w:rPr>
-              <w:t xml:space="preserve">2. </w:t>
-            </w:r>
-            <w:r>
-              <w:rPr>
-                <w:color w:val="000000"/>
-                <w:sz w:val="28"/>
-                <w:szCs w:val="28"/>
-              </w:rPr>
-              <w:t>Отображение информации</w:t>
-            </w:r>
-            <w:r>
-              <w:rPr>
-                <w:color w:val="000000"/>
-                <w:sz w:val="28"/>
-                <w:szCs w:val="28"/>
-              </w:rPr>
-              <w:t>. Появление нового</w:t>
-            </w:r>
-            <w:r>
-              <w:rPr>
-                <w:color w:val="000000"/>
-                <w:sz w:val="28"/>
-                <w:szCs w:val="28"/>
-              </w:rPr>
-              <w:t xml:space="preserve"> пользователя</w:t>
-            </w:r>
-            <w:r>
-              <w:rPr>
-                <w:color w:val="000000"/>
-                <w:sz w:val="28"/>
-                <w:szCs w:val="28"/>
-              </w:rPr>
-              <w:t>.</w:t>
-            </w:r>
           </w:p>
         </w:tc>
       </w:tr>
@@ -4524,30 +4327,6 @@
                 <w:szCs w:val="28"/>
               </w:rPr>
             </w:pPr>
-            <w:r>
-              <w:rPr>
-                <w:color w:val="000000"/>
-                <w:sz w:val="28"/>
-                <w:szCs w:val="28"/>
-              </w:rPr>
-              <w:t xml:space="preserve">3. </w:t>
-            </w:r>
-            <w:r>
-              <w:rPr>
-                <w:color w:val="000000"/>
-                <w:sz w:val="28"/>
-                <w:szCs w:val="28"/>
-              </w:rPr>
-              <w:t xml:space="preserve">Сотрудник </w:t>
-            </w:r>
-            <w:r>
-              <w:rPr>
-                <w:color w:val="000000"/>
-                <w:sz w:val="28"/>
-                <w:szCs w:val="28"/>
-              </w:rPr>
-              <w:t xml:space="preserve">записывает клиентов на услугу. </w:t>
-            </w:r>
           </w:p>
         </w:tc>
         <w:tc>
@@ -4564,38 +4343,6 @@
                 <w:szCs w:val="28"/>
               </w:rPr>
             </w:pPr>
-            <w:r>
-              <w:rPr>
-                <w:color w:val="000000"/>
-                <w:sz w:val="28"/>
-                <w:szCs w:val="28"/>
-              </w:rPr>
-              <w:t xml:space="preserve">4. </w:t>
-            </w:r>
-            <w:r>
-              <w:rPr>
-                <w:color w:val="000000"/>
-                <w:sz w:val="28"/>
-                <w:szCs w:val="28"/>
-              </w:rPr>
-              <w:t>Изменение расписания</w:t>
-            </w:r>
-            <w:r>
-              <w:rPr>
-                <w:color w:val="000000"/>
-                <w:sz w:val="28"/>
-                <w:szCs w:val="28"/>
-              </w:rPr>
-              <w:t xml:space="preserve"> записанных клиентов</w:t>
-            </w:r>
-            <w:r>
-              <w:rPr>
-                <w:color w:val="000000"/>
-                <w:sz w:val="28"/>
-                <w:szCs w:val="28"/>
-              </w:rPr>
-              <w:t>.</w:t>
-            </w:r>
           </w:p>
         </w:tc>
       </w:tr>
@@ -4614,62 +4361,6 @@
                 <w:szCs w:val="28"/>
               </w:rPr>
             </w:pPr>
-            <w:r>
-              <w:rPr>
-                <w:color w:val="000000"/>
-                <w:sz w:val="28"/>
-                <w:szCs w:val="28"/>
-              </w:rPr>
-              <w:t>5</w:t>
-            </w:r>
-            <w:r>
-              <w:rPr>
-                <w:color w:val="000000"/>
-                <w:sz w:val="28"/>
-                <w:szCs w:val="28"/>
-              </w:rPr>
-              <w:t>.</w:t>
-            </w:r>
-            <w:r>
-              <w:rPr>
-                <w:color w:val="000000"/>
-                <w:sz w:val="28"/>
-                <w:szCs w:val="28"/>
-              </w:rPr>
-              <w:t xml:space="preserve"> </w:t>
-            </w:r>
-            <w:r>
-              <w:rPr>
-                <w:color w:val="000000"/>
-                <w:sz w:val="28"/>
-                <w:szCs w:val="28"/>
-              </w:rPr>
-              <w:t xml:space="preserve">Сотрудник </w:t>
-            </w:r>
-            <w:r>
-              <w:rPr>
-                <w:color w:val="000000"/>
-                <w:sz w:val="28"/>
-                <w:szCs w:val="28"/>
-              </w:rPr>
-              <w:t>добавляет информацию об оказанных услуг</w:t>
-            </w:r>
-            <w:r>
-              <w:rPr>
-                <w:color w:val="000000"/>
-                <w:sz w:val="28"/>
-                <w:szCs w:val="28"/>
-              </w:rPr>
-              <w:t>ах</w:t>
-            </w:r>
-            <w:r>
-              <w:rPr>
-                <w:color w:val="000000"/>
-                <w:sz w:val="28"/>
-                <w:szCs w:val="28"/>
-              </w:rPr>
-              <w:t>.</w:t>
-            </w:r>
           </w:p>
         </w:tc>
         <w:tc>
@@ -4686,46 +4377,6 @@
                 <w:szCs w:val="28"/>
               </w:rPr>
             </w:pPr>
-            <w:r>
-              <w:rPr>
-                <w:color w:val="000000"/>
-                <w:sz w:val="28"/>
-                <w:szCs w:val="28"/>
-              </w:rPr>
-              <w:t>6</w:t>
-            </w:r>
-            <w:r>
-              <w:rPr>
-                <w:color w:val="000000"/>
-                <w:sz w:val="28"/>
-                <w:szCs w:val="28"/>
-              </w:rPr>
-              <w:t xml:space="preserve">. </w:t>
-            </w:r>
-            <w:r>
-              <w:rPr>
-                <w:color w:val="000000"/>
-                <w:sz w:val="28"/>
-                <w:szCs w:val="28"/>
-              </w:rPr>
-              <w:t xml:space="preserve">Изменение информации в таблице оказанных услуг. </w:t>
-            </w:r>
-            <w:r>
-              <w:rPr>
-                <w:color w:val="000000"/>
-                <w:sz w:val="28"/>
-                <w:szCs w:val="28"/>
-              </w:rPr>
-              <w:t>Формирование чека</w:t>
-            </w:r>
-            <w:r>
-              <w:rPr>
-                <w:color w:val="000000"/>
-                <w:sz w:val="28"/>
-                <w:szCs w:val="28"/>
-              </w:rPr>
-              <w:t>.</w:t>
-            </w:r>
           </w:p>
         </w:tc>
       </w:tr>
@@ -4744,22 +4395,6 @@
                 <w:szCs w:val="28"/>
               </w:rPr>
             </w:pPr>
-            <w:r>
-              <w:rPr>
-                <w:color w:val="000000"/>
-                <w:sz w:val="28"/>
-                <w:szCs w:val="28"/>
-              </w:rPr>
-              <w:t xml:space="preserve">8. Администратор выполняет запрос </w:t>
-            </w:r>
-            <w:r>
-              <w:rPr>
-                <w:color w:val="000000"/>
-                <w:sz w:val="28"/>
-                <w:szCs w:val="28"/>
-              </w:rPr>
-              <w:t>о всех оказанных за месяц услуг или услугах одного мастера.</w:t>
-            </w:r>
           </w:p>
         </w:tc>
         <w:tc>
@@ -4776,22 +4411,6 @@
                 <w:szCs w:val="28"/>
               </w:rPr>
             </w:pPr>
-            <w:r>
-              <w:rPr>
-                <w:color w:val="000000"/>
-                <w:sz w:val="28"/>
-                <w:szCs w:val="28"/>
-              </w:rPr>
-              <w:t>9. Отчёт об о</w:t>
-            </w:r>
-            <w:r>
-              <w:rPr>
-                <w:color w:val="000000"/>
-                <w:sz w:val="28"/>
-                <w:szCs w:val="28"/>
-              </w:rPr>
-              <w:t>казанных услугах.</w:t>
-            </w:r>
           </w:p>
         </w:tc>
       </w:tr>
@@ -4917,62 +4536,6 @@
           <w:szCs w:val="28"/>
         </w:rPr>
       </w:pPr>
-      <w:r>
-        <w:rPr>
-          <w:noProof/>
-          <w:color w:val="000000"/>
-          <w:sz w:val="28"/>
-          <w:szCs w:val="28"/>
-        </w:rPr>
-        <w:drawing>
-          <wp:inline distT="0" distB="0" distL="0" distR="0">
-            <wp:extent cx="3848100" cy="4191000"/>
-            <wp:effectExtent l="0" t="0" r="0" b="0"/>
-            <wp:docPr id="3" name="Рисунок 10"/>
-            <wp:cNvGraphicFramePr>
-              <a:graphicFrameLocks xmlns:a="http://schemas.openxmlformats.org/drawingml/2006/main" noChangeAspect="1"/>
-            </wp:cNvGraphicFramePr>
-            <a:graphic xmlns:a="http://schemas.openxmlformats.org/drawingml/2006/main">
-              <a:graphicData uri="http://schemas.openxmlformats.org/drawingml/2006/picture">
-                <pic:pic xmlns:pic="http://schemas.openxmlformats.org/drawingml/2006/picture">
-                  <pic:nvPicPr>
-                    <pic:cNvPr id="0" name="Picture 3"/>
-                    <pic:cNvPicPr>
-                      <a:picLocks noChangeAspect="1" noChangeArrowheads="1"/>
-                    </pic:cNvPicPr>
-                  </pic:nvPicPr>
-                  <pic:blipFill>
-                    <a:blip r:embed="rId9">
-                      <a:extLst>
-                        <a:ext uri="{28A0092B-C50C-407E-A947-70E740481C1C}">
-                          <a14:useLocalDpi xmlns:a14="http://schemas.microsoft.com/office/drawing/2010/main" val="0"/>
-                        </a:ext>
-                      </a:extLst>
-                    </a:blip>
-                    <a:srcRect/>
-                    <a:stretch>
-                      <a:fillRect/>
-                    </a:stretch>
-                  </pic:blipFill>
-                  <pic:spPr bwMode="auto">
-                    <a:xfrm>
-                      <a:off x="0" y="0"/>
-                      <a:ext cx="3848100" cy="4191000"/>
-                    </a:xfrm>
-                    <a:prstGeom prst="rect">
-                      <a:avLst/>
-                    </a:prstGeom>
-                    <a:noFill/>
-                    <a:ln>
-                      <a:noFill/>
-                    </a:ln>
-                  </pic:spPr>
-                </pic:pic>
-              </a:graphicData>
-            </a:graphic>
-          </wp:inline>
-        </w:drawing>
-      </w:r>
     </w:p>
     <w:p>
       <w:pPr>
@@ -5241,6 +4804,163 @@
       </w:pPr>
       <w:r>
         <w:rPr>
+          <w:noProof/>
+        </w:rPr>
+        <w:drawing>
+          <wp:inline distT="0" distB="0" distL="0" distR="0" wp14:anchorId="6D28B923" wp14:editId="4E535532">
+            <wp:extent cx="5989320" cy="3497839"/>
+            <wp:effectExtent l="0" t="0" r="0" b="7620"/>
+            <wp:docPr id="179826898" name="Рисунок 1"/>
+            <wp:cNvGraphicFramePr>
+              <a:graphicFrameLocks xmlns:a="http://schemas.openxmlformats.org/drawingml/2006/main" noChangeAspect="1"/>
+            </wp:cNvGraphicFramePr>
+            <a:graphic xmlns:a="http://schemas.openxmlformats.org/drawingml/2006/main">
+              <a:graphicData uri="http://schemas.openxmlformats.org/drawingml/2006/picture">
+                <pic:pic xmlns:pic="http://schemas.openxmlformats.org/drawingml/2006/picture">
+                  <pic:nvPicPr>
+                    <pic:cNvPr id="179826898" name=""/>
+                    <pic:cNvPicPr/>
+                  </pic:nvPicPr>
+                  <pic:blipFill>
+                    <a:blip r:embed="rId8"/>
+                    <a:stretch>
+                      <a:fillRect/>
+                    </a:stretch>
+                  </pic:blipFill>
+                  <pic:spPr>
+                    <a:xfrm>
+                      <a:off x="0" y="0"/>
+                      <a:ext cx="6029221" cy="3521142"/>
+                    </a:xfrm>
+                    <a:prstGeom prst="rect">
+                      <a:avLst/>
+                    </a:prstGeom>
+                  </pic:spPr>
+                </pic:pic>
+              </a:graphicData>
+            </a:graphic>
+          </wp:inline>
+        </w:drawing>
+      </w:r>
+    </w:p>
+    <w:p>
+      <w:pPr>
+        <w:rPr>
+          <w:color w:val="000000"/>
+          <w:sz w:val="28"/>
+          <w:szCs w:val="28"/>
+          <w:lang w:val="en-US"/>
+        </w:rPr>
+      </w:pPr>
+      <w:r>
+        <w:rPr>
+          <w:noProof/>
+        </w:rPr>
+        <w:drawing>
+          <wp:inline distT="0" distB="0" distL="0" distR="0" wp14:anchorId="06ACE179" wp14:editId="224F9708">
+            <wp:extent cx="6228080" cy="3234055"/>
+            <wp:effectExtent l="0" t="0" r="1270" b="4445"/>
+            <wp:docPr id="1118713635" name="Рисунок 1"/>
+            <wp:cNvGraphicFramePr>
+              <a:graphicFrameLocks xmlns:a="http://schemas.openxmlformats.org/drawingml/2006/main" noChangeAspect="1"/>
+            </wp:cNvGraphicFramePr>
+            <a:graphic xmlns:a="http://schemas.openxmlformats.org/drawingml/2006/main">
+              <a:graphicData uri="http://schemas.openxmlformats.org/drawingml/2006/picture">
+                <pic:pic xmlns:pic="http://schemas.openxmlformats.org/drawingml/2006/picture">
+                  <pic:nvPicPr>
+                    <pic:cNvPr id="1118713635" name=""/>
+                    <pic:cNvPicPr/>
+                  </pic:nvPicPr>
+                  <pic:blipFill>
+                    <a:blip r:embed="rId9"/>
+                    <a:stretch>
+                      <a:fillRect/>
+                    </a:stretch>
+                  </pic:blipFill>
+                  <pic:spPr>
+                    <a:xfrm>
+                      <a:off x="0" y="0"/>
+                      <a:ext cx="6228080" cy="3234055"/>
+                    </a:xfrm>
+                    <a:prstGeom prst="rect">
+                      <a:avLst/>
+                    </a:prstGeom>
+                  </pic:spPr>
+                </pic:pic>
+              </a:graphicData>
+            </a:graphic>
+          </wp:inline>
+        </w:drawing>
+      </w:r>
+      <w:r>
+        <w:rPr>
+          <w:color w:val="000000"/>
+          <w:sz w:val="28"/>
+          <w:szCs w:val="28"/>
+        </w:rPr>
+        <w:t xml:space="preserve"> </w:t>
+      </w:r>
+    </w:p>
+    <w:p>
+      <w:pPr>
+        <w:rPr>
+          <w:color w:val="000000"/>
+          <w:sz w:val="28"/>
+          <w:szCs w:val="28"/>
+          <w:lang w:val="en-US"/>
+        </w:rPr>
+      </w:pPr>
+      <w:r>
+        <w:rPr>
+          <w:noProof/>
+        </w:rPr>
+        <w:lastRenderedPageBreak/>
+        <w:drawing>
+          <wp:inline distT="0" distB="0" distL="0" distR="0" wp14:anchorId="774FDCB3" wp14:editId="75AB5C71">
+            <wp:extent cx="6228080" cy="2938780"/>
+            <wp:effectExtent l="0" t="0" r="1270" b="0"/>
+            <wp:docPr id="1918107900" name="Рисунок 1"/>
+            <wp:cNvGraphicFramePr>
+              <a:graphicFrameLocks xmlns:a="http://schemas.openxmlformats.org/drawingml/2006/main" noChangeAspect="1"/>
+            </wp:cNvGraphicFramePr>
+            <a:graphic xmlns:a="http://schemas.openxmlformats.org/drawingml/2006/main">
+              <a:graphicData uri="http://schemas.openxmlformats.org/drawingml/2006/picture">
+                <pic:pic xmlns:pic="http://schemas.openxmlformats.org/drawingml/2006/picture">
+                  <pic:nvPicPr>
+                    <pic:cNvPr id="1918107900" name=""/>
+                    <pic:cNvPicPr/>
+                  </pic:nvPicPr>
+                  <pic:blipFill>
+                    <a:blip r:embed="rId10"/>
+                    <a:stretch>
+                      <a:fillRect/>
+                    </a:stretch>
+                  </pic:blipFill>
+                  <pic:spPr>
+                    <a:xfrm>
+                      <a:off x="0" y="0"/>
+                      <a:ext cx="6228080" cy="2938780"/>
+                    </a:xfrm>
+                    <a:prstGeom prst="rect">
+                      <a:avLst/>
+                    </a:prstGeom>
+                  </pic:spPr>
+                </pic:pic>
+              </a:graphicData>
+            </a:graphic>
+          </wp:inline>
+        </w:drawing>
+      </w:r>
+      <w:r>
+        <w:rPr>
+          <w:color w:val="000000"/>
+          <w:sz w:val="28"/>
+          <w:szCs w:val="28"/>
+        </w:rPr>
+        <w:t xml:space="preserve"> </w:t>
+      </w:r>
+      <w:r>
+        <w:rPr>
           <w:color w:val="000000"/>
           <w:sz w:val="28"/>
           <w:szCs w:val="28"/>
@@ -5314,8 +5034,6 @@
         </w:rPr>
         <w:t>" -</w:t>
       </w:r>
-      <w:proofErr w:type="spellStart"/>
-      <w:proofErr w:type="gramStart"/>
       <w:r>
         <w:rPr>
           <w:sz w:val="28"/>
@@ -5337,8 +5055,6 @@
         </w:rPr>
         <w:t>Академия</w:t>
       </w:r>
-      <w:proofErr w:type="spellEnd"/>
-      <w:proofErr w:type="gramEnd"/>
       <w:r>
         <w:rPr>
           <w:sz w:val="28"/>
@@ -5409,37 +5125,12 @@
           <w:szCs w:val="28"/>
         </w:rPr>
       </w:pPr>
-      <w:proofErr w:type="spellStart"/>
-      <w:r>
-        <w:rPr>
-          <w:sz w:val="28"/>
-          <w:szCs w:val="28"/>
-        </w:rPr>
-        <w:t>Агуров</w:t>
-      </w:r>
-      <w:proofErr w:type="spellEnd"/>
-      <w:r>
-        <w:rPr>
-          <w:sz w:val="28"/>
-          <w:szCs w:val="28"/>
-        </w:rPr>
-        <w:t xml:space="preserve">, Павел C#. Сборник рецептов / Павел </w:t>
-      </w:r>
-      <w:proofErr w:type="spellStart"/>
-      <w:r>
-        <w:rPr>
-          <w:sz w:val="28"/>
-          <w:szCs w:val="28"/>
-        </w:rPr>
-        <w:t>Агуров</w:t>
-      </w:r>
-      <w:proofErr w:type="spellEnd"/>
-      <w:r>
-        <w:rPr>
-          <w:sz w:val="28"/>
-          <w:szCs w:val="28"/>
-        </w:rPr>
-        <w:t>. - М.: "БХВ-Пете</w:t>
+      <w:r>
+        <w:rPr>
+          <w:sz w:val="28"/>
+          <w:szCs w:val="28"/>
+        </w:rPr>
+        <w:t>Агуров, Павел C#. Сборник рецептов / Павел Агуров. - М.: "БХВ-Пете</w:t>
       </w:r>
       <w:r>
         <w:rPr>
@@ -5483,23 +5174,7 @@
           <w:sz w:val="28"/>
           <w:szCs w:val="28"/>
         </w:rPr>
-        <w:t xml:space="preserve">Бишоп, Дж. C# в кратком изложении / Дж. Бишоп, Н. </w:t>
-      </w:r>
-      <w:proofErr w:type="spellStart"/>
-      <w:r>
-        <w:rPr>
-          <w:sz w:val="28"/>
-          <w:szCs w:val="28"/>
-        </w:rPr>
-        <w:t>Хорспул</w:t>
-      </w:r>
-      <w:proofErr w:type="spellEnd"/>
-      <w:r>
-        <w:rPr>
-          <w:sz w:val="28"/>
-          <w:szCs w:val="28"/>
-        </w:rPr>
-        <w:t>. -</w:t>
+        <w:t>Бишоп, Дж. C# в кратком изложении / Дж. Бишоп, Н. Хорспул. -</w:t>
       </w:r>
       <w:r>
         <w:rPr>
@@ -5587,39 +5262,7 @@
           <w:sz w:val="28"/>
           <w:szCs w:val="28"/>
         </w:rPr>
-        <w:t xml:space="preserve">Смоленцев, Н. К. MATLAB. Программирование на Visual С#, </w:t>
-      </w:r>
-      <w:proofErr w:type="spellStart"/>
-      <w:r>
-        <w:rPr>
-          <w:sz w:val="28"/>
-          <w:szCs w:val="28"/>
-        </w:rPr>
-        <w:t>Borland</w:t>
-      </w:r>
-      <w:proofErr w:type="spellEnd"/>
-      <w:r>
-        <w:rPr>
-          <w:sz w:val="28"/>
-          <w:szCs w:val="28"/>
-        </w:rPr>
-        <w:t xml:space="preserve"> </w:t>
-      </w:r>
-      <w:proofErr w:type="spellStart"/>
-      <w:r>
-        <w:rPr>
-          <w:sz w:val="28"/>
-          <w:szCs w:val="28"/>
-        </w:rPr>
-        <w:t>JBuilder</w:t>
-      </w:r>
-      <w:proofErr w:type="spellEnd"/>
-      <w:r>
-        <w:rPr>
-          <w:sz w:val="28"/>
-          <w:szCs w:val="28"/>
-        </w:rPr>
-        <w:t>, VBA (+ CD-ROM) / Н.К. Смоленцев. - М.: ДМК Пресс, 2011. - 456 c.</w:t>
+        <w:t>Смоленцев, Н. К. MATLAB. Программирование на Visual С#, Borland JBuilder, VBA (+ CD-ROM) / Н.К. Смоленцев. - М.: ДМК Пресс, 2011. - 456 c.</w:t>
       </w:r>
     </w:p>
     <w:p>
@@ -5641,8 +5284,8 @@
       </w:pPr>
     </w:p>
     <w:sectPr>
-      <w:headerReference w:type="default" r:id="rId10"/>
-      <w:footerReference w:type="default" r:id="rId11"/>
+      <w:headerReference w:type="default" r:id="rId11"/>
+      <w:footerReference w:type="default" r:id="rId12"/>
       <w:pgSz w:w="11906" w:h="16838"/>
       <w:pgMar w:top="567" w:right="680" w:bottom="1985" w:left="1418" w:header="720" w:footer="720" w:gutter="0"/>
       <w:pgNumType w:start="3"/>
@@ -7233,19 +6876,11 @@
                       <wps:txbx>
                         <w:txbxContent>
                           <w:p>
-                            <w:proofErr w:type="gramStart"/>
                             <w:r>
                               <w:rPr>
                                 <w:sz w:val="22"/>
                               </w:rPr>
-                              <w:t>Изм  Лист</w:t>
-                            </w:r>
-                            <w:proofErr w:type="gramEnd"/>
-                            <w:r>
-                              <w:rPr>
-                                <w:sz w:val="22"/>
-                              </w:rPr>
-                              <w:t xml:space="preserve">     № докум.       Подп.    Дата</w:t>
+                              <w:t>Изм  Лист     № докум.       Подп.    Дата</w:t>
                             </w:r>
                           </w:p>
                         </w:txbxContent>
@@ -7335,19 +6970,11 @@
                 <v:textbox inset="0,1.5mm,0,0">
                   <w:txbxContent>
                     <w:p>
-                      <w:proofErr w:type="gramStart"/>
                       <w:r>
                         <w:rPr>
                           <w:sz w:val="22"/>
                         </w:rPr>
-                        <w:t>Изм  Лист</w:t>
-                      </w:r>
-                      <w:proofErr w:type="gramEnd"/>
-                      <w:r>
-                        <w:rPr>
-                          <w:sz w:val="22"/>
-                        </w:rPr>
-                        <w:t xml:space="preserve">     № докум.       Подп.    Дата</w:t>
+                        <w:t>Изм  Лист     № докум.       Подп.    Дата</w:t>
                       </w:r>
                     </w:p>
                   </w:txbxContent>

</xml_diff>